<commit_message>
add Aaron, Annie & Leon's cellphone
</commit_message>
<xml_diff>
--- a/01_doc/proj_plan/餐厅订餐系统_沟通计划.docx
+++ b/01_doc/proj_plan/餐厅订餐系统_沟通计划.docx
@@ -6,7 +6,6 @@
       <w:r>
         <w:rPr>
           <w:noProof/>
-          <w:lang w:bidi="ml-IN"/>
         </w:rPr>
         <mc:AlternateContent>
           <mc:Choice Requires="wps">
@@ -189,7 +188,6 @@
           <w:r>
             <w:rPr>
               <w:noProof/>
-              <w:lang w:bidi="ml-IN"/>
             </w:rPr>
             <mc:AlternateContent>
               <mc:Choice Requires="wps">
@@ -243,7 +241,7 @@
                             <w:txbxContent>
                               <w:p>
                                 <w:pPr>
-                                  <w:pStyle w:val="a3"/>
+                                  <w:pStyle w:val="NoSpacing"/>
                                   <w:spacing w:before="40" w:after="560" w:line="216" w:lineRule="auto"/>
                                   <w:rPr>
                                     <w:sz w:val="72"/>
@@ -292,7 +290,7 @@
                                 <w:sdtContent>
                                   <w:p>
                                     <w:pPr>
-                                      <w:pStyle w:val="a3"/>
+                                      <w:pStyle w:val="NoSpacing"/>
                                       <w:spacing w:before="40" w:after="40"/>
                                       <w:rPr>
                                         <w:caps/>
@@ -337,7 +335,7 @@
                                 <w:sdtContent>
                                   <w:p>
                                     <w:pPr>
-                                      <w:pStyle w:val="a3"/>
+                                      <w:pStyle w:val="NoSpacing"/>
                                       <w:spacing w:before="80" w:after="40"/>
                                       <w:rPr>
                                         <w:caps/>
@@ -359,7 +357,7 @@
                               </w:sdt>
                               <w:p>
                                 <w:pPr>
-                                  <w:pStyle w:val="a3"/>
+                                  <w:pStyle w:val="NoSpacing"/>
                                   <w:spacing w:before="80" w:after="40"/>
                                   <w:rPr>
                                     <w:caps/>
@@ -370,7 +368,7 @@
                               </w:p>
                               <w:p>
                                 <w:pPr>
-                                  <w:pStyle w:val="a3"/>
+                                  <w:pStyle w:val="NoSpacing"/>
                                   <w:spacing w:before="80" w:after="40"/>
                                   <w:rPr>
                                     <w:caps/>
@@ -426,7 +424,7 @@
                                     <w:sz w:val="24"/>
                                     <w:szCs w:val="24"/>
                                   </w:rPr>
-                                  <w:t>2014-11-18</w:t>
+                                  <w:t>2014-11-19</w:t>
                                 </w:r>
                                 <w:r>
                                   <w:rPr>
@@ -468,7 +466,7 @@
                       <w:txbxContent>
                         <w:p>
                           <w:pPr>
-                            <w:pStyle w:val="a3"/>
+                            <w:pStyle w:val="NoSpacing"/>
                             <w:spacing w:before="40" w:after="560" w:line="216" w:lineRule="auto"/>
                             <w:rPr>
                               <w:sz w:val="72"/>
@@ -517,7 +515,7 @@
                           <w:sdtContent>
                             <w:p>
                               <w:pPr>
-                                <w:pStyle w:val="a3"/>
+                                <w:pStyle w:val="NoSpacing"/>
                                 <w:spacing w:before="40" w:after="40"/>
                                 <w:rPr>
                                   <w:caps/>
@@ -562,7 +560,7 @@
                           <w:sdtContent>
                             <w:p>
                               <w:pPr>
-                                <w:pStyle w:val="a3"/>
+                                <w:pStyle w:val="NoSpacing"/>
                                 <w:spacing w:before="80" w:after="40"/>
                                 <w:rPr>
                                   <w:caps/>
@@ -584,7 +582,7 @@
                         </w:sdt>
                         <w:p>
                           <w:pPr>
-                            <w:pStyle w:val="a3"/>
+                            <w:pStyle w:val="NoSpacing"/>
                             <w:spacing w:before="80" w:after="40"/>
                             <w:rPr>
                               <w:caps/>
@@ -595,7 +593,7 @@
                         </w:p>
                         <w:p>
                           <w:pPr>
-                            <w:pStyle w:val="a3"/>
+                            <w:pStyle w:val="NoSpacing"/>
                             <w:spacing w:before="80" w:after="40"/>
                             <w:rPr>
                               <w:caps/>
@@ -651,7 +649,7 @@
                               <w:sz w:val="24"/>
                               <w:szCs w:val="24"/>
                             </w:rPr>
-                            <w:t>2014-11-18</w:t>
+                            <w:t>2014-11-19</w:t>
                           </w:r>
                           <w:r>
                             <w:rPr>
@@ -698,7 +696,7 @@
     </w:p>
     <w:tbl>
       <w:tblPr>
-        <w:tblStyle w:val="a4"/>
+        <w:tblStyle w:val="TableGrid"/>
         <w:tblW w:w="9445" w:type="dxa"/>
         <w:tblLook w:val="04A0" w:firstRow="1" w:lastRow="0" w:firstColumn="1" w:lastColumn="0" w:noHBand="0" w:noVBand="1"/>
       </w:tblPr>
@@ -1062,7 +1060,7 @@
       <w:sdtContent>
         <w:p>
           <w:pPr>
-            <w:pStyle w:val="1"/>
+            <w:pStyle w:val="Heading1"/>
             <w:numPr>
               <w:ilvl w:val="0"/>
               <w:numId w:val="0"/>
@@ -1079,7 +1077,7 @@
         </w:p>
         <w:p>
           <w:pPr>
-            <w:pStyle w:val="10"/>
+            <w:pStyle w:val="TOC1"/>
             <w:tabs>
               <w:tab w:val="right" w:leader="dot" w:pos="8630"/>
             </w:tabs>
@@ -1112,7 +1110,7 @@
           <w:hyperlink w:anchor="_Toc404114663" w:history="1">
             <w:r>
               <w:rPr>
-                <w:rStyle w:val="a8"/>
+                <w:rStyle w:val="Hyperlink"/>
                 <w:rFonts w:hint="eastAsia"/>
                 <w:noProof/>
               </w:rPr>
@@ -1170,7 +1168,7 @@
         </w:p>
         <w:p>
           <w:pPr>
-            <w:pStyle w:val="10"/>
+            <w:pStyle w:val="TOC1"/>
             <w:tabs>
               <w:tab w:val="left" w:pos="440"/>
               <w:tab w:val="right" w:leader="dot" w:pos="8630"/>
@@ -1186,7 +1184,7 @@
           <w:hyperlink w:anchor="_Toc404114664" w:history="1">
             <w:r>
               <w:rPr>
-                <w:rStyle w:val="a8"/>
+                <w:rStyle w:val="Hyperlink"/>
                 <w:noProof/>
               </w:rPr>
               <w:t>1.</w:t>
@@ -1203,7 +1201,7 @@
             </w:r>
             <w:r>
               <w:rPr>
-                <w:rStyle w:val="a8"/>
+                <w:rStyle w:val="Hyperlink"/>
                 <w:rFonts w:hint="eastAsia"/>
                 <w:noProof/>
               </w:rPr>
@@ -1261,7 +1259,7 @@
         </w:p>
         <w:p>
           <w:pPr>
-            <w:pStyle w:val="20"/>
+            <w:pStyle w:val="TOC2"/>
             <w:tabs>
               <w:tab w:val="left" w:pos="840"/>
               <w:tab w:val="right" w:leader="dot" w:pos="8630"/>
@@ -1277,7 +1275,7 @@
           <w:hyperlink w:anchor="_Toc404114665" w:history="1">
             <w:r>
               <w:rPr>
-                <w:rStyle w:val="a8"/>
+                <w:rStyle w:val="Hyperlink"/>
                 <w:noProof/>
                 <w14:scene3d>
                   <w14:camera w14:prst="orthographicFront"/>
@@ -1300,7 +1298,7 @@
             </w:r>
             <w:r>
               <w:rPr>
-                <w:rStyle w:val="a8"/>
+                <w:rStyle w:val="Hyperlink"/>
                 <w:rFonts w:hint="eastAsia"/>
                 <w:noProof/>
               </w:rPr>
@@ -1358,7 +1356,7 @@
         </w:p>
         <w:p>
           <w:pPr>
-            <w:pStyle w:val="20"/>
+            <w:pStyle w:val="TOC2"/>
             <w:tabs>
               <w:tab w:val="left" w:pos="840"/>
               <w:tab w:val="right" w:leader="dot" w:pos="8630"/>
@@ -1374,7 +1372,7 @@
           <w:hyperlink w:anchor="_Toc404114666" w:history="1">
             <w:r>
               <w:rPr>
-                <w:rStyle w:val="a8"/>
+                <w:rStyle w:val="Hyperlink"/>
                 <w:noProof/>
                 <w14:scene3d>
                   <w14:camera w14:prst="orthographicFront"/>
@@ -1397,7 +1395,7 @@
             </w:r>
             <w:r>
               <w:rPr>
-                <w:rStyle w:val="a8"/>
+                <w:rStyle w:val="Hyperlink"/>
                 <w:rFonts w:hint="eastAsia"/>
                 <w:noProof/>
               </w:rPr>
@@ -1455,7 +1453,7 @@
         </w:p>
         <w:p>
           <w:pPr>
-            <w:pStyle w:val="10"/>
+            <w:pStyle w:val="TOC1"/>
             <w:tabs>
               <w:tab w:val="left" w:pos="440"/>
               <w:tab w:val="right" w:leader="dot" w:pos="8630"/>
@@ -1471,7 +1469,7 @@
           <w:hyperlink w:anchor="_Toc404114667" w:history="1">
             <w:r>
               <w:rPr>
-                <w:rStyle w:val="a8"/>
+                <w:rStyle w:val="Hyperlink"/>
                 <w:noProof/>
               </w:rPr>
               <w:t>2.</w:t>
@@ -1488,7 +1486,7 @@
             </w:r>
             <w:r>
               <w:rPr>
-                <w:rStyle w:val="a8"/>
+                <w:rStyle w:val="Hyperlink"/>
                 <w:rFonts w:hint="eastAsia"/>
                 <w:noProof/>
               </w:rPr>
@@ -1546,7 +1544,7 @@
         </w:p>
         <w:p>
           <w:pPr>
-            <w:pStyle w:val="10"/>
+            <w:pStyle w:val="TOC1"/>
             <w:tabs>
               <w:tab w:val="left" w:pos="440"/>
               <w:tab w:val="right" w:leader="dot" w:pos="8630"/>
@@ -1562,7 +1560,7 @@
           <w:hyperlink w:anchor="_Toc404114674" w:history="1">
             <w:r>
               <w:rPr>
-                <w:rStyle w:val="a8"/>
+                <w:rStyle w:val="Hyperlink"/>
                 <w:noProof/>
               </w:rPr>
               <w:t>3.</w:t>
@@ -1579,7 +1577,7 @@
             </w:r>
             <w:r>
               <w:rPr>
-                <w:rStyle w:val="a8"/>
+                <w:rStyle w:val="Hyperlink"/>
                 <w:rFonts w:hint="eastAsia"/>
                 <w:noProof/>
               </w:rPr>
@@ -1672,121 +1670,109 @@
         </w:rPr>
         <w:br w:type="page"/>
       </w:r>
-      <w:bookmarkStart w:id="1" w:name="_GoBack"/>
+    </w:p>
+    <w:p>
+      <w:pPr>
+        <w:pStyle w:val="Heading1"/>
+      </w:pPr>
+      <w:bookmarkStart w:id="1" w:name="_Toc404114664"/>
+      <w:r>
+        <w:rPr>
+          <w:rFonts w:hint="eastAsia"/>
+        </w:rPr>
+        <w:lastRenderedPageBreak/>
+        <w:t>文档</w:t>
+      </w:r>
+      <w:r>
+        <w:t>介绍</w:t>
+      </w:r>
       <w:bookmarkEnd w:id="1"/>
     </w:p>
     <w:p>
       <w:pPr>
-        <w:pStyle w:val="1"/>
-      </w:pPr>
-      <w:bookmarkStart w:id="2" w:name="_Toc404114664"/>
+        <w:pStyle w:val="Heading2"/>
+      </w:pPr>
+      <w:bookmarkStart w:id="2" w:name="_Toc404114665"/>
       <w:r>
         <w:rPr>
           <w:rFonts w:hint="eastAsia"/>
         </w:rPr>
-        <w:lastRenderedPageBreak/>
-        <w:t>文档</w:t>
-      </w:r>
-      <w:r>
-        <w:t>介绍</w:t>
+        <w:t>目的</w:t>
       </w:r>
       <w:bookmarkEnd w:id="2"/>
     </w:p>
     <w:p>
-      <w:pPr>
-        <w:pStyle w:val="2"/>
-      </w:pPr>
-      <w:bookmarkStart w:id="3" w:name="_Toc404114665"/>
       <w:r>
         <w:rPr>
           <w:rFonts w:hint="eastAsia"/>
         </w:rPr>
-        <w:t>目的</w:t>
+        <w:t>为了保证项目开发过程的顺利进行和信息的有效沟通，</w:t>
+      </w:r>
+      <w:r>
+        <w:rPr>
+          <w:rFonts w:hint="eastAsia"/>
+        </w:rPr>
+        <w:t>特制定</w:t>
+      </w:r>
+      <w:r>
+        <w:rPr>
+          <w:rFonts w:hint="eastAsia"/>
+        </w:rPr>
+        <w:t>餐厅订餐系统项目的沟通计划</w:t>
+      </w:r>
+      <w:r>
+        <w:rPr>
+          <w:rFonts w:hint="eastAsia"/>
+        </w:rPr>
+        <w:t>。</w:t>
+      </w:r>
+    </w:p>
+    <w:p>
+      <w:pPr>
+        <w:pStyle w:val="Heading2"/>
+      </w:pPr>
+      <w:bookmarkStart w:id="3" w:name="_Toc404114666"/>
+      <w:r>
+        <w:rPr>
+          <w:rFonts w:hint="eastAsia"/>
+        </w:rPr>
+        <w:t>范围</w:t>
       </w:r>
       <w:bookmarkEnd w:id="3"/>
     </w:p>
     <w:p>
-      <w:pPr>
+      <w:r>
         <w:rPr>
           <w:rFonts w:hint="eastAsia"/>
         </w:rPr>
-      </w:pPr>
+        <w:t>餐厅订餐系统项目</w:t>
+      </w:r>
       <w:r>
         <w:rPr>
           <w:rFonts w:hint="eastAsia"/>
         </w:rPr>
-        <w:t>为了保证项目开发过程的顺利进行和信息的有效沟通，</w:t>
-      </w:r>
-      <w:r>
-        <w:rPr>
-          <w:rFonts w:hint="eastAsia"/>
-        </w:rPr>
-        <w:t>特制定</w:t>
-      </w:r>
-      <w:r>
-        <w:rPr>
-          <w:rFonts w:hint="eastAsia"/>
-        </w:rPr>
-        <w:t>餐厅订餐系统项目的沟通计划</w:t>
-      </w:r>
-      <w:r>
-        <w:rPr>
-          <w:rFonts w:hint="eastAsia"/>
-        </w:rPr>
-        <w:t>。</w:t>
+        <w:t>开发全程。</w:t>
       </w:r>
     </w:p>
     <w:p>
       <w:pPr>
-        <w:pStyle w:val="2"/>
-      </w:pPr>
-      <w:bookmarkStart w:id="4" w:name="_Toc404114666"/>
+        <w:pStyle w:val="Heading1"/>
+      </w:pPr>
+      <w:bookmarkStart w:id="4" w:name="_Toc404114667"/>
       <w:r>
         <w:rPr>
           <w:rFonts w:hint="eastAsia"/>
         </w:rPr>
-        <w:t>范围</w:t>
+        <w:t>具体</w:t>
+      </w:r>
+      <w:r>
+        <w:t>要求</w:t>
       </w:r>
       <w:bookmarkEnd w:id="4"/>
     </w:p>
     <w:p>
       <w:pPr>
-        <w:rPr>
-          <w:rFonts w:hint="eastAsia"/>
-        </w:rPr>
-      </w:pPr>
-      <w:r>
-        <w:rPr>
-          <w:rFonts w:hint="eastAsia"/>
-        </w:rPr>
-        <w:t>餐厅订餐系统项目</w:t>
-      </w:r>
-      <w:r>
-        <w:rPr>
-          <w:rFonts w:hint="eastAsia"/>
-        </w:rPr>
-        <w:t>开发全程。</w:t>
-      </w:r>
-    </w:p>
-    <w:p>
-      <w:pPr>
-        <w:pStyle w:val="1"/>
-      </w:pPr>
-      <w:bookmarkStart w:id="5" w:name="_Toc404114667"/>
-      <w:r>
-        <w:rPr>
-          <w:rFonts w:hint="eastAsia"/>
-        </w:rPr>
-        <w:t>具体</w:t>
-      </w:r>
-      <w:r>
-        <w:t>要求</w:t>
-      </w:r>
-      <w:bookmarkEnd w:id="5"/>
-    </w:p>
-    <w:p>
-      <w:pPr>
-        <w:pStyle w:val="a5"/>
+        <w:pStyle w:val="ListParagraph"/>
         <w:numPr>
           <w:ilvl w:val="0"/>
           <w:numId w:val="6"/>
@@ -1799,7 +1785,7 @@
     </w:p>
     <w:p>
       <w:pPr>
-        <w:pStyle w:val="a5"/>
+        <w:pStyle w:val="ListParagraph"/>
         <w:numPr>
           <w:ilvl w:val="0"/>
           <w:numId w:val="6"/>
@@ -1812,7 +1798,7 @@
     </w:p>
     <w:p>
       <w:pPr>
-        <w:pStyle w:val="a5"/>
+        <w:pStyle w:val="ListParagraph"/>
         <w:numPr>
           <w:ilvl w:val="0"/>
           <w:numId w:val="6"/>
@@ -1825,7 +1811,7 @@
     </w:p>
     <w:p>
       <w:pPr>
-        <w:pStyle w:val="a5"/>
+        <w:pStyle w:val="ListParagraph"/>
         <w:keepNext/>
         <w:keepLines/>
         <w:numPr>
@@ -1842,22 +1828,22 @@
           <w:szCs w:val="24"/>
         </w:rPr>
       </w:pPr>
-      <w:bookmarkStart w:id="6" w:name="_Toc404089748"/>
-      <w:bookmarkStart w:id="7" w:name="_Toc404089800"/>
-      <w:bookmarkStart w:id="8" w:name="_Toc404090600"/>
-      <w:bookmarkStart w:id="9" w:name="_Toc404091202"/>
-      <w:bookmarkStart w:id="10" w:name="_Toc404091528"/>
-      <w:bookmarkStart w:id="11" w:name="_Toc404114668"/>
+      <w:bookmarkStart w:id="5" w:name="_Toc404089748"/>
+      <w:bookmarkStart w:id="6" w:name="_Toc404089800"/>
+      <w:bookmarkStart w:id="7" w:name="_Toc404090600"/>
+      <w:bookmarkStart w:id="8" w:name="_Toc404091202"/>
+      <w:bookmarkStart w:id="9" w:name="_Toc404091528"/>
+      <w:bookmarkStart w:id="10" w:name="_Toc404114668"/>
+      <w:bookmarkEnd w:id="5"/>
       <w:bookmarkEnd w:id="6"/>
       <w:bookmarkEnd w:id="7"/>
       <w:bookmarkEnd w:id="8"/>
       <w:bookmarkEnd w:id="9"/>
       <w:bookmarkEnd w:id="10"/>
-      <w:bookmarkEnd w:id="11"/>
     </w:p>
     <w:p>
       <w:pPr>
-        <w:pStyle w:val="a5"/>
+        <w:pStyle w:val="ListParagraph"/>
         <w:keepNext/>
         <w:keepLines/>
         <w:numPr>
@@ -1874,22 +1860,22 @@
           <w:szCs w:val="24"/>
         </w:rPr>
       </w:pPr>
-      <w:bookmarkStart w:id="12" w:name="_Toc404089749"/>
-      <w:bookmarkStart w:id="13" w:name="_Toc404089801"/>
-      <w:bookmarkStart w:id="14" w:name="_Toc404090601"/>
-      <w:bookmarkStart w:id="15" w:name="_Toc404091203"/>
-      <w:bookmarkStart w:id="16" w:name="_Toc404091529"/>
-      <w:bookmarkStart w:id="17" w:name="_Toc404114669"/>
+      <w:bookmarkStart w:id="11" w:name="_Toc404089749"/>
+      <w:bookmarkStart w:id="12" w:name="_Toc404089801"/>
+      <w:bookmarkStart w:id="13" w:name="_Toc404090601"/>
+      <w:bookmarkStart w:id="14" w:name="_Toc404091203"/>
+      <w:bookmarkStart w:id="15" w:name="_Toc404091529"/>
+      <w:bookmarkStart w:id="16" w:name="_Toc404114669"/>
+      <w:bookmarkEnd w:id="11"/>
       <w:bookmarkEnd w:id="12"/>
       <w:bookmarkEnd w:id="13"/>
       <w:bookmarkEnd w:id="14"/>
       <w:bookmarkEnd w:id="15"/>
       <w:bookmarkEnd w:id="16"/>
-      <w:bookmarkEnd w:id="17"/>
     </w:p>
     <w:p>
       <w:pPr>
-        <w:pStyle w:val="a5"/>
+        <w:pStyle w:val="ListParagraph"/>
         <w:keepNext/>
         <w:keepLines/>
         <w:numPr>
@@ -1906,22 +1892,22 @@
           <w:szCs w:val="24"/>
         </w:rPr>
       </w:pPr>
-      <w:bookmarkStart w:id="18" w:name="_Toc404089750"/>
-      <w:bookmarkStart w:id="19" w:name="_Toc404089802"/>
-      <w:bookmarkStart w:id="20" w:name="_Toc404090602"/>
-      <w:bookmarkStart w:id="21" w:name="_Toc404091204"/>
-      <w:bookmarkStart w:id="22" w:name="_Toc404091530"/>
-      <w:bookmarkStart w:id="23" w:name="_Toc404114670"/>
+      <w:bookmarkStart w:id="17" w:name="_Toc404089750"/>
+      <w:bookmarkStart w:id="18" w:name="_Toc404089802"/>
+      <w:bookmarkStart w:id="19" w:name="_Toc404090602"/>
+      <w:bookmarkStart w:id="20" w:name="_Toc404091204"/>
+      <w:bookmarkStart w:id="21" w:name="_Toc404091530"/>
+      <w:bookmarkStart w:id="22" w:name="_Toc404114670"/>
+      <w:bookmarkEnd w:id="17"/>
       <w:bookmarkEnd w:id="18"/>
       <w:bookmarkEnd w:id="19"/>
       <w:bookmarkEnd w:id="20"/>
       <w:bookmarkEnd w:id="21"/>
       <w:bookmarkEnd w:id="22"/>
-      <w:bookmarkEnd w:id="23"/>
     </w:p>
     <w:p>
       <w:pPr>
-        <w:pStyle w:val="a5"/>
+        <w:pStyle w:val="ListParagraph"/>
         <w:keepNext/>
         <w:keepLines/>
         <w:numPr>
@@ -1938,16 +1924,16 @@
           <w:szCs w:val="26"/>
         </w:rPr>
       </w:pPr>
-      <w:bookmarkStart w:id="24" w:name="_Toc404091205"/>
-      <w:bookmarkStart w:id="25" w:name="_Toc404091531"/>
-      <w:bookmarkStart w:id="26" w:name="_Toc404114671"/>
+      <w:bookmarkStart w:id="23" w:name="_Toc404091205"/>
+      <w:bookmarkStart w:id="24" w:name="_Toc404091531"/>
+      <w:bookmarkStart w:id="25" w:name="_Toc404114671"/>
+      <w:bookmarkEnd w:id="23"/>
       <w:bookmarkEnd w:id="24"/>
       <w:bookmarkEnd w:id="25"/>
-      <w:bookmarkEnd w:id="26"/>
     </w:p>
     <w:p>
       <w:pPr>
-        <w:pStyle w:val="a5"/>
+        <w:pStyle w:val="ListParagraph"/>
         <w:keepNext/>
         <w:keepLines/>
         <w:numPr>
@@ -1964,16 +1950,16 @@
           <w:szCs w:val="26"/>
         </w:rPr>
       </w:pPr>
-      <w:bookmarkStart w:id="27" w:name="_Toc404091206"/>
-      <w:bookmarkStart w:id="28" w:name="_Toc404091532"/>
-      <w:bookmarkStart w:id="29" w:name="_Toc404114672"/>
+      <w:bookmarkStart w:id="26" w:name="_Toc404091206"/>
+      <w:bookmarkStart w:id="27" w:name="_Toc404091532"/>
+      <w:bookmarkStart w:id="28" w:name="_Toc404114672"/>
+      <w:bookmarkEnd w:id="26"/>
       <w:bookmarkEnd w:id="27"/>
       <w:bookmarkEnd w:id="28"/>
-      <w:bookmarkEnd w:id="29"/>
     </w:p>
     <w:p>
       <w:pPr>
-        <w:pStyle w:val="a5"/>
+        <w:pStyle w:val="ListParagraph"/>
         <w:keepNext/>
         <w:keepLines/>
         <w:numPr>
@@ -1990,374 +1976,296 @@
           <w:szCs w:val="26"/>
         </w:rPr>
       </w:pPr>
-      <w:bookmarkStart w:id="30" w:name="_Toc404091207"/>
-      <w:bookmarkStart w:id="31" w:name="_Toc404091533"/>
-      <w:bookmarkStart w:id="32" w:name="_Toc404114673"/>
+      <w:bookmarkStart w:id="29" w:name="_Toc404091207"/>
+      <w:bookmarkStart w:id="30" w:name="_Toc404091533"/>
+      <w:bookmarkStart w:id="31" w:name="_Toc404114673"/>
+      <w:bookmarkEnd w:id="29"/>
       <w:bookmarkEnd w:id="30"/>
       <w:bookmarkEnd w:id="31"/>
+    </w:p>
+    <w:p>
+      <w:pPr>
+        <w:ind w:firstLineChars="200" w:firstLine="440"/>
+      </w:pPr>
+      <w:r>
+        <w:rPr>
+          <w:rFonts w:hint="eastAsia"/>
+        </w:rPr>
+        <w:t>（</w:t>
+      </w:r>
+      <w:r>
+        <w:rPr>
+          <w:rFonts w:hint="eastAsia"/>
+        </w:rPr>
+        <w:t>1</w:t>
+      </w:r>
+      <w:r>
+        <w:rPr>
+          <w:rFonts w:hint="eastAsia"/>
+        </w:rPr>
+        <w:t>）</w:t>
+      </w:r>
+      <w:r>
+        <w:rPr>
+          <w:rFonts w:hint="eastAsia"/>
+        </w:rPr>
+        <w:t>基本</w:t>
+      </w:r>
+      <w:r>
+        <w:t>要求：</w:t>
+      </w:r>
+      <w:r>
+        <w:rPr>
+          <w:rFonts w:hint="eastAsia"/>
+        </w:rPr>
+        <w:t>项目进行过程中，项目开发人员需要及时了解项目中的各种技术信息，以及相关的管理信息；项目经理需要全面了解项目所有信息；项目小组负责人需要了解项目管理中的进度信息、成本信息、质量信息。</w:t>
+      </w:r>
+      <w:r>
+        <w:rPr>
+          <w:rFonts w:hint="eastAsia"/>
+        </w:rPr>
+        <w:t xml:space="preserve"> </w:t>
+      </w:r>
+    </w:p>
+    <w:p>
+      <w:pPr>
+        <w:ind w:firstLineChars="200" w:firstLine="440"/>
+      </w:pPr>
+      <w:r>
+        <w:rPr>
+          <w:rFonts w:hint="eastAsia"/>
+        </w:rPr>
+        <w:t>（</w:t>
+      </w:r>
+      <w:r>
+        <w:rPr>
+          <w:rFonts w:hint="eastAsia"/>
+        </w:rPr>
+        <w:t>2</w:t>
+      </w:r>
+      <w:r>
+        <w:rPr>
+          <w:rFonts w:hint="eastAsia"/>
+        </w:rPr>
+        <w:t>）项目信息实时查询：通过</w:t>
+      </w:r>
+      <w:r>
+        <w:rPr>
+          <w:rFonts w:hint="eastAsia"/>
+        </w:rPr>
+        <w:t>GitHub</w:t>
+      </w:r>
+      <w:r>
+        <w:rPr>
+          <w:rFonts w:hint="eastAsia"/>
+        </w:rPr>
+        <w:t>平台，项目经理、各项目负责人可以实时获取有关项目信息。</w:t>
+      </w:r>
+    </w:p>
+    <w:p>
+      <w:pPr>
+        <w:ind w:firstLineChars="200" w:firstLine="440"/>
+      </w:pPr>
+      <w:r>
+        <w:rPr>
+          <w:rFonts w:hint="eastAsia"/>
+        </w:rPr>
+        <w:t>（</w:t>
+      </w:r>
+      <w:r>
+        <w:rPr>
+          <w:rFonts w:hint="eastAsia"/>
+        </w:rPr>
+        <w:t>3</w:t>
+      </w:r>
+      <w:r>
+        <w:rPr>
+          <w:rFonts w:hint="eastAsia"/>
+        </w:rPr>
+        <w:t>）项目成员沟通：项目进行过程中，各负责人尽量随时保持联系，手机和网络畅通。各成员之间的沟通和汇报主要通过微信群、邮件和电话联系。</w:t>
+      </w:r>
+    </w:p>
+    <w:p>
+      <w:pPr>
+        <w:ind w:firstLineChars="200" w:firstLine="440"/>
+      </w:pPr>
+      <w:r>
+        <w:rPr>
+          <w:rFonts w:hint="eastAsia"/>
+        </w:rPr>
+        <w:t>（</w:t>
+      </w:r>
+      <w:r>
+        <w:rPr>
+          <w:rFonts w:hint="eastAsia"/>
+        </w:rPr>
+        <w:t>4</w:t>
+      </w:r>
+      <w:r>
+        <w:rPr>
+          <w:rFonts w:hint="eastAsia"/>
+        </w:rPr>
+        <w:t>）项目交流</w:t>
+      </w:r>
+      <w:r>
+        <w:rPr>
+          <w:rFonts w:hint="eastAsia"/>
+        </w:rPr>
+        <w:t>会议：项目组成员定于每周六下午</w:t>
+      </w:r>
+      <w:r>
+        <w:rPr>
+          <w:rFonts w:hint="eastAsia"/>
+        </w:rPr>
+        <w:t>2</w:t>
+      </w:r>
+      <w:r>
+        <w:rPr>
+          <w:rFonts w:hint="eastAsia"/>
+        </w:rPr>
+        <w:t>点通过</w:t>
+      </w:r>
+      <w:r>
+        <w:rPr>
+          <w:rFonts w:hint="eastAsia"/>
+        </w:rPr>
+        <w:t>QQ</w:t>
+      </w:r>
+      <w:r>
+        <w:rPr>
+          <w:rFonts w:hint="eastAsia"/>
+        </w:rPr>
+        <w:t>讨论组召开项目组全体会议，会后由专人整理会议记录。</w:t>
+      </w:r>
+    </w:p>
+    <w:p>
+      <w:pPr>
+        <w:ind w:firstLineChars="200" w:firstLine="440"/>
+      </w:pPr>
+      <w:r>
+        <w:rPr>
+          <w:rFonts w:hint="eastAsia"/>
+        </w:rPr>
+        <w:t>（</w:t>
+      </w:r>
+      <w:r>
+        <w:rPr>
+          <w:rFonts w:hint="eastAsia"/>
+        </w:rPr>
+        <w:t>5</w:t>
+      </w:r>
+      <w:r>
+        <w:rPr>
+          <w:rFonts w:hint="eastAsia"/>
+        </w:rPr>
+        <w:t>）日报</w:t>
+      </w:r>
+      <w:r>
+        <w:t>：</w:t>
+      </w:r>
+      <w:r>
+        <w:rPr>
+          <w:rFonts w:hint="eastAsia"/>
+        </w:rPr>
+        <w:t>每日早上</w:t>
+      </w:r>
+      <w:r>
+        <w:rPr>
+          <w:rFonts w:hint="eastAsia"/>
+        </w:rPr>
+        <w:t>9</w:t>
+      </w:r>
+      <w:r>
+        <w:rPr>
+          <w:rFonts w:hint="eastAsia"/>
+        </w:rPr>
+        <w:t>点之前提交前一天的日报（邮件或者微信群）。</w:t>
+      </w:r>
+    </w:p>
+    <w:p>
+      <w:pPr>
+        <w:ind w:firstLineChars="200" w:firstLine="440"/>
+      </w:pPr>
+      <w:r>
+        <w:rPr>
+          <w:rFonts w:hint="eastAsia"/>
+        </w:rPr>
+        <w:t>（</w:t>
+      </w:r>
+      <w:r>
+        <w:t>6</w:t>
+      </w:r>
+      <w:r>
+        <w:rPr>
+          <w:rFonts w:hint="eastAsia"/>
+        </w:rPr>
+        <w:t>）</w:t>
+      </w:r>
+      <w:r>
+        <w:rPr>
+          <w:rFonts w:hint="eastAsia"/>
+        </w:rPr>
+        <w:t>问题报告：</w:t>
+      </w:r>
+      <w:r>
+        <w:rPr>
+          <w:rFonts w:hint="eastAsia"/>
+        </w:rPr>
+        <w:t>及时提交问题报告，问题可以通过网络提交或者直接联系项目经理</w:t>
+      </w:r>
+      <w:r>
+        <w:rPr>
+          <w:rFonts w:hint="eastAsia"/>
+        </w:rPr>
+        <w:t>或</w:t>
+      </w:r>
+      <w:r>
+        <w:t>相关负责人</w:t>
+      </w:r>
+      <w:r>
+        <w:rPr>
+          <w:rFonts w:hint="eastAsia"/>
+        </w:rPr>
+        <w:t>，双方就问题做进一步沟通。</w:t>
+      </w:r>
+    </w:p>
+    <w:p>
+      <w:pPr>
+        <w:ind w:firstLineChars="200" w:firstLine="440"/>
+      </w:pPr>
+      <w:r>
+        <w:rPr>
+          <w:rFonts w:hint="eastAsia"/>
+        </w:rPr>
+        <w:t>（</w:t>
+      </w:r>
+      <w:r>
+        <w:t>7</w:t>
+      </w:r>
+      <w:r>
+        <w:rPr>
+          <w:rFonts w:hint="eastAsia"/>
+        </w:rPr>
+        <w:t>）项目报告：每次项目组全体会议之后，向项目组各成员发布项目评审报告。</w:t>
+      </w:r>
+    </w:p>
+    <w:p>
+      <w:pPr>
+        <w:pStyle w:val="Heading1"/>
+      </w:pPr>
+      <w:bookmarkStart w:id="32" w:name="_Toc404114674"/>
+      <w:r>
+        <w:rPr>
+          <w:rFonts w:hint="eastAsia"/>
+        </w:rPr>
+        <w:t>联系方式</w:t>
+      </w:r>
       <w:bookmarkEnd w:id="32"/>
     </w:p>
-    <w:p>
-      <w:pPr>
-        <w:ind w:firstLineChars="200" w:firstLine="440"/>
-        <w:rPr>
-          <w:rFonts w:hint="eastAsia"/>
-        </w:rPr>
-      </w:pPr>
-      <w:r>
-        <w:rPr>
-          <w:rFonts w:hint="eastAsia"/>
-        </w:rPr>
-        <w:t>（</w:t>
-      </w:r>
-      <w:r>
-        <w:rPr>
-          <w:rFonts w:hint="eastAsia"/>
-        </w:rPr>
-        <w:t>1</w:t>
-      </w:r>
-      <w:r>
-        <w:rPr>
-          <w:rFonts w:hint="eastAsia"/>
-        </w:rPr>
-        <w:t>）</w:t>
-      </w:r>
-      <w:r>
-        <w:rPr>
-          <w:rFonts w:hint="eastAsia"/>
-        </w:rPr>
-        <w:t>基本</w:t>
-      </w:r>
-      <w:r>
-        <w:t>要求：</w:t>
-      </w:r>
-      <w:r>
-        <w:rPr>
-          <w:rFonts w:hint="eastAsia"/>
-        </w:rPr>
-        <w:t>项目进行过程中，项目开发人员需要及时了解项目中的各种技术信息，以及相关的管理信息；项目经理需要全面了解项目所有信息；项目小组负责人需要了解项目管理中的进度信息、成本信息、质量信息。</w:t>
-      </w:r>
-      <w:r>
-        <w:rPr>
-          <w:rFonts w:hint="eastAsia"/>
-        </w:rPr>
-        <w:t xml:space="preserve"> </w:t>
-      </w:r>
-    </w:p>
-    <w:p>
-      <w:pPr>
-        <w:ind w:firstLineChars="200" w:firstLine="440"/>
-        <w:rPr>
-          <w:rFonts w:hint="eastAsia"/>
-        </w:rPr>
-      </w:pPr>
-      <w:r>
-        <w:rPr>
-          <w:rFonts w:hint="eastAsia"/>
-        </w:rPr>
-        <w:t>（</w:t>
-      </w:r>
-      <w:r>
-        <w:rPr>
-          <w:rFonts w:hint="eastAsia"/>
-        </w:rPr>
-        <w:t>2</w:t>
-      </w:r>
-      <w:r>
-        <w:rPr>
-          <w:rFonts w:hint="eastAsia"/>
-        </w:rPr>
-        <w:t>）项目信息实时查询：通过</w:t>
-      </w:r>
-      <w:r>
-        <w:rPr>
-          <w:rFonts w:hint="eastAsia"/>
-        </w:rPr>
-        <w:t>GitHub</w:t>
-      </w:r>
-      <w:r>
-        <w:rPr>
-          <w:rFonts w:hint="eastAsia"/>
-        </w:rPr>
-        <w:t>平台，项目经理、各项目负责人可以实时获取有关项目信息。</w:t>
-      </w:r>
-    </w:p>
-    <w:p>
-      <w:pPr>
-        <w:ind w:firstLineChars="200" w:firstLine="440"/>
-        <w:rPr>
-          <w:rFonts w:hint="eastAsia"/>
-        </w:rPr>
-      </w:pPr>
-      <w:r>
-        <w:rPr>
-          <w:rFonts w:hint="eastAsia"/>
-        </w:rPr>
-        <w:t>（</w:t>
-      </w:r>
-      <w:r>
-        <w:rPr>
-          <w:rFonts w:hint="eastAsia"/>
-        </w:rPr>
-        <w:t>3</w:t>
-      </w:r>
-      <w:r>
-        <w:rPr>
-          <w:rFonts w:hint="eastAsia"/>
-        </w:rPr>
-        <w:t>）项目成员沟通：项目进行过程中，各负责人尽量随时保持联系，手机和网络畅通。各成员之间的沟通和汇报主要通过</w:t>
-      </w:r>
-      <w:proofErr w:type="gramStart"/>
-      <w:r>
-        <w:rPr>
-          <w:rFonts w:hint="eastAsia"/>
-        </w:rPr>
-        <w:t>微信群</w:t>
-      </w:r>
-      <w:proofErr w:type="gramEnd"/>
-      <w:r>
-        <w:rPr>
-          <w:rFonts w:hint="eastAsia"/>
-        </w:rPr>
-        <w:t>、邮件和电话联系。</w:t>
-      </w:r>
-    </w:p>
-    <w:p>
-      <w:pPr>
-        <w:ind w:firstLineChars="200" w:firstLine="440"/>
-        <w:rPr>
-          <w:rFonts w:hint="eastAsia"/>
-        </w:rPr>
-      </w:pPr>
-      <w:r>
-        <w:rPr>
-          <w:rFonts w:hint="eastAsia"/>
-        </w:rPr>
-        <w:t>（</w:t>
-      </w:r>
-      <w:r>
-        <w:rPr>
-          <w:rFonts w:hint="eastAsia"/>
-        </w:rPr>
-        <w:t>4</w:t>
-      </w:r>
-      <w:r>
-        <w:rPr>
-          <w:rFonts w:hint="eastAsia"/>
-        </w:rPr>
-        <w:t>）项目交流</w:t>
-      </w:r>
-      <w:r>
-        <w:rPr>
-          <w:rFonts w:hint="eastAsia"/>
-        </w:rPr>
-        <w:t>会议：项目组成员定于每周六下午</w:t>
-      </w:r>
-      <w:r>
-        <w:rPr>
-          <w:rFonts w:hint="eastAsia"/>
-        </w:rPr>
-        <w:t>2</w:t>
-      </w:r>
-      <w:r>
-        <w:rPr>
-          <w:rFonts w:hint="eastAsia"/>
-        </w:rPr>
-        <w:t>点通过</w:t>
-      </w:r>
-      <w:r>
-        <w:rPr>
-          <w:rFonts w:hint="eastAsia"/>
-        </w:rPr>
-        <w:t>QQ</w:t>
-      </w:r>
-      <w:r>
-        <w:rPr>
-          <w:rFonts w:hint="eastAsia"/>
-        </w:rPr>
-        <w:t>讨论组召开项目组全体会议，会后由专人整理会议记录。</w:t>
-      </w:r>
-    </w:p>
-    <w:p>
-      <w:pPr>
-        <w:ind w:firstLineChars="200" w:firstLine="440"/>
-        <w:rPr>
-          <w:rFonts w:hint="eastAsia"/>
-        </w:rPr>
-      </w:pPr>
-      <w:r>
-        <w:rPr>
-          <w:rFonts w:hint="eastAsia"/>
-        </w:rPr>
-        <w:t>（</w:t>
-      </w:r>
-      <w:r>
-        <w:rPr>
-          <w:rFonts w:hint="eastAsia"/>
-        </w:rPr>
-        <w:t>5</w:t>
-      </w:r>
-      <w:r>
-        <w:rPr>
-          <w:rFonts w:hint="eastAsia"/>
-        </w:rPr>
-        <w:t>）</w:t>
-      </w:r>
-      <w:r>
-        <w:rPr>
-          <w:rFonts w:hint="eastAsia"/>
-        </w:rPr>
-        <w:t>日报</w:t>
-      </w:r>
-      <w:r>
-        <w:t>：</w:t>
-      </w:r>
-      <w:r>
-        <w:rPr>
-          <w:rFonts w:hint="eastAsia"/>
-        </w:rPr>
-        <w:t>每日早上</w:t>
-      </w:r>
-      <w:r>
-        <w:rPr>
-          <w:rFonts w:hint="eastAsia"/>
-        </w:rPr>
-        <w:t>9</w:t>
-      </w:r>
-      <w:r>
-        <w:rPr>
-          <w:rFonts w:hint="eastAsia"/>
-        </w:rPr>
-        <w:t>点之前提交前一天的日报（邮件或者</w:t>
-      </w:r>
-      <w:proofErr w:type="gramStart"/>
-      <w:r>
-        <w:rPr>
-          <w:rFonts w:hint="eastAsia"/>
-        </w:rPr>
-        <w:t>微信群</w:t>
-      </w:r>
-      <w:proofErr w:type="gramEnd"/>
-      <w:r>
-        <w:rPr>
-          <w:rFonts w:hint="eastAsia"/>
-        </w:rPr>
-        <w:t>）。</w:t>
-      </w:r>
-    </w:p>
-    <w:p>
-      <w:pPr>
-        <w:ind w:firstLineChars="200" w:firstLine="440"/>
-        <w:rPr>
-          <w:rFonts w:hint="eastAsia"/>
-        </w:rPr>
-      </w:pPr>
-      <w:r>
-        <w:rPr>
-          <w:rFonts w:hint="eastAsia"/>
-        </w:rPr>
-        <w:t>（</w:t>
-      </w:r>
-      <w:r>
-        <w:t>6</w:t>
-      </w:r>
-      <w:r>
-        <w:rPr>
-          <w:rFonts w:hint="eastAsia"/>
-        </w:rPr>
-        <w:t>）</w:t>
-      </w:r>
-      <w:r>
-        <w:rPr>
-          <w:rFonts w:hint="eastAsia"/>
-        </w:rPr>
-        <w:t>问题报告</w:t>
-      </w:r>
-      <w:r>
-        <w:rPr>
-          <w:rFonts w:hint="eastAsia"/>
-        </w:rPr>
-        <w:t>：</w:t>
-      </w:r>
-      <w:r>
-        <w:rPr>
-          <w:rFonts w:hint="eastAsia"/>
-        </w:rPr>
-        <w:t>及时提交问题报告，问题可以通过网络提交或者直接联系项目经理</w:t>
-      </w:r>
-      <w:r>
-        <w:rPr>
-          <w:rFonts w:hint="eastAsia"/>
-        </w:rPr>
-        <w:t>或</w:t>
-      </w:r>
-      <w:r>
-        <w:t>相关负责人</w:t>
-      </w:r>
-      <w:r>
-        <w:rPr>
-          <w:rFonts w:hint="eastAsia"/>
-        </w:rPr>
-        <w:t>，双方就问题做进一步沟通。</w:t>
-      </w:r>
-    </w:p>
-    <w:p>
-      <w:pPr>
-        <w:ind w:firstLineChars="200" w:firstLine="440"/>
-      </w:pPr>
-      <w:r>
-        <w:rPr>
-          <w:rFonts w:hint="eastAsia"/>
-        </w:rPr>
-        <w:t>（</w:t>
-      </w:r>
-      <w:r>
-        <w:t>7</w:t>
-      </w:r>
-      <w:r>
-        <w:rPr>
-          <w:rFonts w:hint="eastAsia"/>
-        </w:rPr>
-        <w:t>）项目报告：每次项目组全体会议之后，向</w:t>
-      </w:r>
-      <w:proofErr w:type="gramStart"/>
-      <w:r>
-        <w:rPr>
-          <w:rFonts w:hint="eastAsia"/>
-        </w:rPr>
-        <w:t>项目组各成员</w:t>
-      </w:r>
-      <w:proofErr w:type="gramEnd"/>
-      <w:r>
-        <w:rPr>
-          <w:rFonts w:hint="eastAsia"/>
-        </w:rPr>
-        <w:t>发布项目评审报告。</w:t>
-      </w:r>
-    </w:p>
-    <w:p>
-      <w:pPr>
-        <w:pStyle w:val="1"/>
-      </w:pPr>
-      <w:bookmarkStart w:id="33" w:name="_Toc404114674"/>
-      <w:r>
-        <w:rPr>
-          <w:rFonts w:hint="eastAsia"/>
-        </w:rPr>
-        <w:t>联系方式</w:t>
-      </w:r>
-      <w:bookmarkEnd w:id="33"/>
-    </w:p>
-    <w:p>
-      <w:pPr>
-        <w:rPr>
-          <w:rFonts w:hint="eastAsia"/>
-        </w:rPr>
-      </w:pPr>
-    </w:p>
+    <w:p/>
     <w:tbl>
       <w:tblPr>
-        <w:tblStyle w:val="a4"/>
+        <w:tblStyle w:val="TableGrid"/>
         <w:tblW w:w="0" w:type="auto"/>
         <w:tblInd w:w="440" w:type="dxa"/>
         <w:tblLook w:val="04A0" w:firstRow="1" w:lastRow="0" w:firstColumn="1" w:lastColumn="0" w:noHBand="0" w:noVBand="1"/>
@@ -2380,7 +2288,6 @@
               <w:ind w:leftChars="100" w:left="220"/>
               <w:jc w:val="center"/>
               <w:rPr>
-                <w:rFonts w:hint="eastAsia"/>
                 <w:b/>
                 <w:bCs/>
                 <w:sz w:val="24"/>
@@ -2407,7 +2314,6 @@
             <w:pPr>
               <w:jc w:val="center"/>
               <w:rPr>
-                <w:rFonts w:hint="eastAsia"/>
                 <w:b/>
                 <w:bCs/>
                 <w:sz w:val="24"/>
@@ -2434,7 +2340,6 @@
             <w:pPr>
               <w:jc w:val="center"/>
               <w:rPr>
-                <w:rFonts w:hint="eastAsia"/>
                 <w:b/>
                 <w:bCs/>
                 <w:sz w:val="24"/>
@@ -2463,11 +2368,6 @@
             <w:tcW w:w="1540" w:type="dxa"/>
           </w:tcPr>
           <w:p>
-            <w:pPr>
-              <w:rPr>
-                <w:rFonts w:hint="eastAsia"/>
-              </w:rPr>
-            </w:pPr>
             <w:r>
               <w:rPr>
                 <w:rFonts w:hint="eastAsia"/>
@@ -2481,11 +2381,6 @@
             <w:tcW w:w="3118" w:type="dxa"/>
           </w:tcPr>
           <w:p>
-            <w:pPr>
-              <w:rPr>
-                <w:rFonts w:hint="eastAsia"/>
-              </w:rPr>
-            </w:pPr>
             <w:r>
               <w:rPr>
                 <w:rFonts w:hint="eastAsia"/>
@@ -2499,11 +2394,9 @@
             <w:tcW w:w="2268" w:type="dxa"/>
           </w:tcPr>
           <w:p>
-            <w:pPr>
-              <w:rPr>
-                <w:rFonts w:hint="eastAsia"/>
-              </w:rPr>
-            </w:pPr>
+            <w:r>
+              <w:t>18607197821</w:t>
+            </w:r>
           </w:p>
         </w:tc>
       </w:tr>
@@ -2516,11 +2409,6 @@
             <w:tcW w:w="1540" w:type="dxa"/>
           </w:tcPr>
           <w:p>
-            <w:pPr>
-              <w:rPr>
-                <w:rFonts w:hint="eastAsia"/>
-              </w:rPr>
-            </w:pPr>
             <w:proofErr w:type="spellStart"/>
             <w:r>
               <w:rPr>
@@ -2536,11 +2424,6 @@
             <w:tcW w:w="3118" w:type="dxa"/>
           </w:tcPr>
           <w:p>
-            <w:pPr>
-              <w:rPr>
-                <w:rFonts w:hint="eastAsia"/>
-              </w:rPr>
-            </w:pPr>
             <w:r>
               <w:rPr>
                 <w:rFonts w:hint="eastAsia"/>
@@ -2554,11 +2437,6 @@
             <w:tcW w:w="2268" w:type="dxa"/>
           </w:tcPr>
           <w:p>
-            <w:pPr>
-              <w:rPr>
-                <w:rFonts w:hint="eastAsia"/>
-              </w:rPr>
-            </w:pPr>
             <w:r>
               <w:rPr>
                 <w:rFonts w:hint="eastAsia"/>
@@ -2577,11 +2455,6 @@
             <w:tcW w:w="1540" w:type="dxa"/>
           </w:tcPr>
           <w:p>
-            <w:pPr>
-              <w:rPr>
-                <w:rFonts w:hint="eastAsia"/>
-              </w:rPr>
-            </w:pPr>
             <w:r>
               <w:rPr>
                 <w:rFonts w:hint="eastAsia"/>
@@ -2595,11 +2468,6 @@
             <w:tcW w:w="3118" w:type="dxa"/>
           </w:tcPr>
           <w:p>
-            <w:pPr>
-              <w:rPr>
-                <w:rFonts w:hint="eastAsia"/>
-              </w:rPr>
-            </w:pPr>
             <w:r>
               <w:rPr>
                 <w:rFonts w:hint="eastAsia"/>
@@ -2631,11 +2499,9 @@
             <w:tcW w:w="2268" w:type="dxa"/>
           </w:tcPr>
           <w:p>
-            <w:pPr>
-              <w:rPr>
-                <w:rFonts w:hint="eastAsia"/>
-              </w:rPr>
-            </w:pPr>
+            <w:r>
+              <w:t>15899893505</w:t>
+            </w:r>
           </w:p>
         </w:tc>
       </w:tr>
@@ -2648,11 +2514,6 @@
             <w:tcW w:w="1540" w:type="dxa"/>
           </w:tcPr>
           <w:p>
-            <w:pPr>
-              <w:rPr>
-                <w:rFonts w:hint="eastAsia"/>
-              </w:rPr>
-            </w:pPr>
             <w:r>
               <w:rPr>
                 <w:rFonts w:hint="eastAsia"/>
@@ -2666,11 +2527,6 @@
             <w:tcW w:w="3118" w:type="dxa"/>
           </w:tcPr>
           <w:p>
-            <w:pPr>
-              <w:rPr>
-                <w:rFonts w:hint="eastAsia"/>
-              </w:rPr>
-            </w:pPr>
             <w:r>
               <w:rPr>
                 <w:rFonts w:hint="eastAsia"/>
@@ -2684,22 +2540,17 @@
             <w:tcW w:w="2268" w:type="dxa"/>
           </w:tcPr>
           <w:p>
-            <w:pPr>
-              <w:rPr>
-                <w:rFonts w:hint="eastAsia"/>
-              </w:rPr>
-            </w:pPr>
+            <w:r>
+              <w:t>18086639931</w:t>
+            </w:r>
           </w:p>
         </w:tc>
       </w:tr>
     </w:tbl>
     <w:p/>
     <w:p>
-      <w:pPr>
-        <w:rPr>
-          <w:rFonts w:hint="eastAsia"/>
-        </w:rPr>
-      </w:pPr>
+      <w:bookmarkStart w:id="33" w:name="_GoBack"/>
+      <w:bookmarkEnd w:id="33"/>
     </w:p>
     <w:sectPr>
       <w:headerReference w:type="even" r:id="rId9"/>
@@ -2748,7 +2599,7 @@
 <w:ftr xmlns:wpc="http://schemas.microsoft.com/office/word/2010/wordprocessingCanvas" xmlns:mc="http://schemas.openxmlformats.org/markup-compatibility/2006" xmlns:o="urn:schemas-microsoft-com:office:office" xmlns:r="http://schemas.openxmlformats.org/officeDocument/2006/relationships" xmlns:m="http://schemas.openxmlformats.org/officeDocument/2006/math" xmlns:v="urn:schemas-microsoft-com:vml" xmlns:wp14="http://schemas.microsoft.com/office/word/2010/wordprocessingDrawing" xmlns:wp="http://schemas.openxmlformats.org/drawingml/2006/wordprocessingDrawing" xmlns:w10="urn:schemas-microsoft-com:office:word" xmlns:w="http://schemas.openxmlformats.org/wordprocessingml/2006/main" xmlns:w14="http://schemas.microsoft.com/office/word/2010/wordml" xmlns:w15="http://schemas.microsoft.com/office/word/2012/wordml" xmlns:wpg="http://schemas.microsoft.com/office/word/2010/wordprocessingGroup" xmlns:wpi="http://schemas.microsoft.com/office/word/2010/wordprocessingInk" xmlns:wne="http://schemas.microsoft.com/office/word/2006/wordml" xmlns:wps="http://schemas.microsoft.com/office/word/2010/wordprocessingShape" mc:Ignorable="w14 w15 wp14">
   <w:p>
     <w:pPr>
-      <w:pStyle w:val="a7"/>
+      <w:pStyle w:val="Footer"/>
     </w:pPr>
   </w:p>
 </w:ftr>
@@ -2773,7 +2624,7 @@
     <w:sdtContent>
       <w:p>
         <w:pPr>
-          <w:pStyle w:val="a7"/>
+          <w:pStyle w:val="Footer"/>
           <w:pBdr>
             <w:top w:val="single" w:sz="4" w:space="1" w:color="D9D9D9" w:themeColor="background1" w:themeShade="D9"/>
           </w:pBdr>
@@ -2815,7 +2666,7 @@
   </w:sdt>
   <w:p>
     <w:pPr>
-      <w:pStyle w:val="a7"/>
+      <w:pStyle w:val="Footer"/>
     </w:pPr>
   </w:p>
 </w:ftr>
@@ -2825,7 +2676,7 @@
 <w:ftr xmlns:wpc="http://schemas.microsoft.com/office/word/2010/wordprocessingCanvas" xmlns:mc="http://schemas.openxmlformats.org/markup-compatibility/2006" xmlns:o="urn:schemas-microsoft-com:office:office" xmlns:r="http://schemas.openxmlformats.org/officeDocument/2006/relationships" xmlns:m="http://schemas.openxmlformats.org/officeDocument/2006/math" xmlns:v="urn:schemas-microsoft-com:vml" xmlns:wp14="http://schemas.microsoft.com/office/word/2010/wordprocessingDrawing" xmlns:wp="http://schemas.openxmlformats.org/drawingml/2006/wordprocessingDrawing" xmlns:w10="urn:schemas-microsoft-com:office:word" xmlns:w="http://schemas.openxmlformats.org/wordprocessingml/2006/main" xmlns:w14="http://schemas.microsoft.com/office/word/2010/wordml" xmlns:w15="http://schemas.microsoft.com/office/word/2012/wordml" xmlns:wpg="http://schemas.microsoft.com/office/word/2010/wordprocessingGroup" xmlns:wpi="http://schemas.microsoft.com/office/word/2010/wordprocessingInk" xmlns:wne="http://schemas.microsoft.com/office/word/2006/wordml" xmlns:wps="http://schemas.microsoft.com/office/word/2010/wordprocessingShape" mc:Ignorable="w14 w15 wp14">
   <w:p>
     <w:pPr>
-      <w:pStyle w:val="a7"/>
+      <w:pStyle w:val="Footer"/>
     </w:pPr>
   </w:p>
 </w:ftr>
@@ -2860,7 +2711,7 @@
 <w:hdr xmlns:wpc="http://schemas.microsoft.com/office/word/2010/wordprocessingCanvas" xmlns:mc="http://schemas.openxmlformats.org/markup-compatibility/2006" xmlns:o="urn:schemas-microsoft-com:office:office" xmlns:r="http://schemas.openxmlformats.org/officeDocument/2006/relationships" xmlns:m="http://schemas.openxmlformats.org/officeDocument/2006/math" xmlns:v="urn:schemas-microsoft-com:vml" xmlns:wp14="http://schemas.microsoft.com/office/word/2010/wordprocessingDrawing" xmlns:wp="http://schemas.openxmlformats.org/drawingml/2006/wordprocessingDrawing" xmlns:w10="urn:schemas-microsoft-com:office:word" xmlns:w="http://schemas.openxmlformats.org/wordprocessingml/2006/main" xmlns:w14="http://schemas.microsoft.com/office/word/2010/wordml" xmlns:w15="http://schemas.microsoft.com/office/word/2012/wordml" xmlns:wpg="http://schemas.microsoft.com/office/word/2010/wordprocessingGroup" xmlns:wpi="http://schemas.microsoft.com/office/word/2010/wordprocessingInk" xmlns:wne="http://schemas.microsoft.com/office/word/2006/wordml" xmlns:wps="http://schemas.microsoft.com/office/word/2010/wordprocessingShape" mc:Ignorable="w14 w15 wp14">
   <w:p>
     <w:pPr>
-      <w:pStyle w:val="a6"/>
+      <w:pStyle w:val="Header"/>
     </w:pPr>
   </w:p>
 </w:hdr>
@@ -2870,12 +2721,11 @@
 <w:hdr xmlns:wpc="http://schemas.microsoft.com/office/word/2010/wordprocessingCanvas" xmlns:mc="http://schemas.openxmlformats.org/markup-compatibility/2006" xmlns:o="urn:schemas-microsoft-com:office:office" xmlns:r="http://schemas.openxmlformats.org/officeDocument/2006/relationships" xmlns:m="http://schemas.openxmlformats.org/officeDocument/2006/math" xmlns:v="urn:schemas-microsoft-com:vml" xmlns:wp14="http://schemas.microsoft.com/office/word/2010/wordprocessingDrawing" xmlns:wp="http://schemas.openxmlformats.org/drawingml/2006/wordprocessingDrawing" xmlns:w10="urn:schemas-microsoft-com:office:word" xmlns:w="http://schemas.openxmlformats.org/wordprocessingml/2006/main" xmlns:w14="http://schemas.microsoft.com/office/word/2010/wordml" xmlns:w15="http://schemas.microsoft.com/office/word/2012/wordml" xmlns:wpg="http://schemas.microsoft.com/office/word/2010/wordprocessingGroup" xmlns:wpi="http://schemas.microsoft.com/office/word/2010/wordprocessingInk" xmlns:wne="http://schemas.microsoft.com/office/word/2006/wordml" xmlns:wps="http://schemas.microsoft.com/office/word/2010/wordprocessingShape" mc:Ignorable="w14 w15 wp14">
   <w:p>
     <w:pPr>
-      <w:pStyle w:val="a6"/>
+      <w:pStyle w:val="Header"/>
     </w:pPr>
     <w:r>
       <w:rPr>
         <w:noProof/>
-        <w:lang w:bidi="ml-IN"/>
       </w:rPr>
       <mc:AlternateContent>
         <mc:Choice Requires="wps">
@@ -3016,7 +2866,6 @@
     <w:r>
       <w:rPr>
         <w:noProof/>
-        <w:lang w:bidi="ml-IN"/>
       </w:rPr>
       <mc:AlternateContent>
         <mc:Choice Requires="wps">
@@ -3168,7 +3017,7 @@
 <w:hdr xmlns:wpc="http://schemas.microsoft.com/office/word/2010/wordprocessingCanvas" xmlns:mc="http://schemas.openxmlformats.org/markup-compatibility/2006" xmlns:o="urn:schemas-microsoft-com:office:office" xmlns:r="http://schemas.openxmlformats.org/officeDocument/2006/relationships" xmlns:m="http://schemas.openxmlformats.org/officeDocument/2006/math" xmlns:v="urn:schemas-microsoft-com:vml" xmlns:wp14="http://schemas.microsoft.com/office/word/2010/wordprocessingDrawing" xmlns:wp="http://schemas.openxmlformats.org/drawingml/2006/wordprocessingDrawing" xmlns:w10="urn:schemas-microsoft-com:office:word" xmlns:w="http://schemas.openxmlformats.org/wordprocessingml/2006/main" xmlns:w14="http://schemas.microsoft.com/office/word/2010/wordml" xmlns:w15="http://schemas.microsoft.com/office/word/2012/wordml" xmlns:wpg="http://schemas.microsoft.com/office/word/2010/wordprocessingGroup" xmlns:wpi="http://schemas.microsoft.com/office/word/2010/wordprocessingInk" xmlns:wne="http://schemas.microsoft.com/office/word/2006/wordml" xmlns:wps="http://schemas.microsoft.com/office/word/2010/wordprocessingShape" mc:Ignorable="w14 w15 wp14">
   <w:p>
     <w:pPr>
-      <w:pStyle w:val="a6"/>
+      <w:pStyle w:val="Header"/>
     </w:pPr>
   </w:p>
 </w:hdr>
@@ -3183,7 +3032,7 @@
     <w:lvl w:ilvl="0" w:tplc="131C9C68">
       <w:start w:val="1"/>
       <w:numFmt w:val="decimal"/>
-      <w:pStyle w:val="1"/>
+      <w:pStyle w:val="Heading1"/>
       <w:lvlText w:val="%1."/>
       <w:lvlJc w:val="left"/>
       <w:pPr>
@@ -3517,7 +3366,7 @@
     <w:lvl w:ilvl="2">
       <w:start w:val="1"/>
       <w:numFmt w:val="decimal"/>
-      <w:pStyle w:val="3"/>
+      <w:pStyle w:val="Heading3"/>
       <w:lvlText w:val="%1.%2.%3."/>
       <w:lvlJc w:val="left"/>
       <w:pPr>
@@ -4365,7 +4214,7 @@
     <w:lvl w:ilvl="1">
       <w:start w:val="1"/>
       <w:numFmt w:val="decimal"/>
-      <w:pStyle w:val="2"/>
+      <w:pStyle w:val="Heading2"/>
       <w:lvlText w:val="%1.%2."/>
       <w:lvlJc w:val="left"/>
       <w:pPr>
@@ -4955,16 +4804,16 @@
     <w:lsdException w:name="List Table 6 Colorful Accent 6" w:uiPriority="51"/>
     <w:lsdException w:name="List Table 7 Colorful Accent 6" w:uiPriority="52"/>
   </w:latentStyles>
-  <w:style w:type="paragraph" w:default="1" w:styleId="a">
+  <w:style w:type="paragraph" w:default="1" w:styleId="Normal">
     <w:name w:val="Normal"/>
     <w:qFormat/>
     <w:rsid w:val="006B2CF6"/>
   </w:style>
-  <w:style w:type="paragraph" w:styleId="1">
+  <w:style w:type="paragraph" w:styleId="Heading1">
     <w:name w:val="heading 1"/>
-    <w:basedOn w:val="a"/>
-    <w:next w:val="a"/>
-    <w:link w:val="1Char"/>
+    <w:basedOn w:val="Normal"/>
+    <w:next w:val="Normal"/>
+    <w:link w:val="Heading1Char"/>
     <w:uiPriority w:val="9"/>
     <w:qFormat/>
     <w:rsid w:val="00E04F19"/>
@@ -4983,11 +4832,11 @@
       <w:szCs w:val="32"/>
     </w:rPr>
   </w:style>
-  <w:style w:type="paragraph" w:styleId="2">
+  <w:style w:type="paragraph" w:styleId="Heading2">
     <w:name w:val="heading 2"/>
     <w:basedOn w:val="Level1"/>
-    <w:next w:val="a"/>
-    <w:link w:val="2Char"/>
+    <w:next w:val="Normal"/>
+    <w:link w:val="Heading2Char"/>
     <w:uiPriority w:val="9"/>
     <w:unhideWhenUsed/>
     <w:qFormat/>
@@ -5009,11 +4858,11 @@
       <w:szCs w:val="26"/>
     </w:rPr>
   </w:style>
-  <w:style w:type="paragraph" w:styleId="3">
+  <w:style w:type="paragraph" w:styleId="Heading3">
     <w:name w:val="heading 3"/>
     <w:basedOn w:val="L3"/>
-    <w:next w:val="a"/>
-    <w:link w:val="3Char"/>
+    <w:next w:val="Normal"/>
+    <w:link w:val="Heading3Char"/>
     <w:uiPriority w:val="9"/>
     <w:unhideWhenUsed/>
     <w:qFormat/>
@@ -5036,11 +4885,11 @@
       <w:szCs w:val="24"/>
     </w:rPr>
   </w:style>
-  <w:style w:type="paragraph" w:styleId="4">
+  <w:style w:type="paragraph" w:styleId="Heading4">
     <w:name w:val="heading 4"/>
     <w:basedOn w:val="311"/>
-    <w:next w:val="a"/>
-    <w:link w:val="4Char"/>
+    <w:next w:val="Normal"/>
+    <w:link w:val="Heading4Char"/>
     <w:uiPriority w:val="9"/>
     <w:semiHidden/>
     <w:unhideWhenUsed/>
@@ -5064,13 +4913,13 @@
       <w:color w:val="2E74B5" w:themeColor="accent1" w:themeShade="BF"/>
     </w:rPr>
   </w:style>
-  <w:style w:type="character" w:default="1" w:styleId="a0">
+  <w:style w:type="character" w:default="1" w:styleId="DefaultParagraphFont">
     <w:name w:val="Default Paragraph Font"/>
     <w:uiPriority w:val="1"/>
     <w:semiHidden/>
     <w:unhideWhenUsed/>
   </w:style>
-  <w:style w:type="table" w:default="1" w:styleId="a1">
+  <w:style w:type="table" w:default="1" w:styleId="TableNormal">
     <w:name w:val="Normal Table"/>
     <w:uiPriority w:val="99"/>
     <w:semiHidden/>
@@ -5085,15 +4934,15 @@
       </w:tblCellMar>
     </w:tblPr>
   </w:style>
-  <w:style w:type="numbering" w:default="1" w:styleId="a2">
+  <w:style w:type="numbering" w:default="1" w:styleId="NoList">
     <w:name w:val="No List"/>
     <w:uiPriority w:val="99"/>
     <w:semiHidden/>
     <w:unhideWhenUsed/>
   </w:style>
-  <w:style w:type="paragraph" w:styleId="a3">
+  <w:style w:type="paragraph" w:styleId="NoSpacing">
     <w:name w:val="No Spacing"/>
-    <w:link w:val="Char"/>
+    <w:link w:val="NoSpacingChar"/>
     <w:uiPriority w:val="1"/>
     <w:qFormat/>
     <w:rsid w:val="00721A92"/>
@@ -5101,23 +4950,22 @@
       <w:spacing w:after="0" w:line="240" w:lineRule="auto"/>
     </w:pPr>
   </w:style>
-  <w:style w:type="character" w:customStyle="1" w:styleId="Char">
-    <w:name w:val="无间隔 Char"/>
-    <w:basedOn w:val="a0"/>
-    <w:link w:val="a3"/>
+  <w:style w:type="character" w:customStyle="1" w:styleId="NoSpacingChar">
+    <w:name w:val="No Spacing Char"/>
+    <w:basedOn w:val="DefaultParagraphFont"/>
+    <w:link w:val="NoSpacing"/>
     <w:uiPriority w:val="1"/>
     <w:rsid w:val="00721A92"/>
   </w:style>
-  <w:style w:type="table" w:styleId="a4">
+  <w:style w:type="table" w:styleId="TableGrid">
     <w:name w:val="Table Grid"/>
-    <w:basedOn w:val="a1"/>
+    <w:basedOn w:val="TableNormal"/>
     <w:uiPriority w:val="39"/>
     <w:rsid w:val="00FA0A4F"/>
     <w:pPr>
       <w:spacing w:after="0" w:line="240" w:lineRule="auto"/>
     </w:pPr>
     <w:tblPr>
-      <w:tblInd w:w="0" w:type="dxa"/>
       <w:tblBorders>
         <w:top w:val="single" w:sz="4" w:space="0" w:color="auto"/>
         <w:left w:val="single" w:sz="4" w:space="0" w:color="auto"/>
@@ -5126,18 +4974,12 @@
         <w:insideH w:val="single" w:sz="4" w:space="0" w:color="auto"/>
         <w:insideV w:val="single" w:sz="4" w:space="0" w:color="auto"/>
       </w:tblBorders>
-      <w:tblCellMar>
-        <w:top w:w="0" w:type="dxa"/>
-        <w:left w:w="108" w:type="dxa"/>
-        <w:bottom w:w="0" w:type="dxa"/>
-        <w:right w:w="108" w:type="dxa"/>
-      </w:tblCellMar>
     </w:tblPr>
   </w:style>
-  <w:style w:type="character" w:customStyle="1" w:styleId="1Char">
-    <w:name w:val="标题 1 Char"/>
-    <w:basedOn w:val="a0"/>
-    <w:link w:val="1"/>
+  <w:style w:type="character" w:customStyle="1" w:styleId="Heading1Char">
+    <w:name w:val="Heading 1 Char"/>
+    <w:basedOn w:val="DefaultParagraphFont"/>
+    <w:link w:val="Heading1"/>
     <w:uiPriority w:val="9"/>
     <w:rsid w:val="00E04F19"/>
     <w:rPr>
@@ -5146,10 +4988,10 @@
       <w:szCs w:val="32"/>
     </w:rPr>
   </w:style>
-  <w:style w:type="paragraph" w:styleId="a5">
+  <w:style w:type="paragraph" w:styleId="ListParagraph">
     <w:name w:val="List Paragraph"/>
-    <w:basedOn w:val="a"/>
-    <w:link w:val="Char0"/>
+    <w:basedOn w:val="Normal"/>
+    <w:link w:val="ListParagraphChar"/>
     <w:uiPriority w:val="34"/>
     <w:qFormat/>
     <w:rsid w:val="00FA0A4F"/>
@@ -5158,10 +5000,10 @@
       <w:contextualSpacing/>
     </w:pPr>
   </w:style>
-  <w:style w:type="paragraph" w:styleId="a6">
+  <w:style w:type="paragraph" w:styleId="Header">
     <w:name w:val="header"/>
-    <w:basedOn w:val="a"/>
-    <w:link w:val="Char1"/>
+    <w:basedOn w:val="Normal"/>
+    <w:link w:val="HeaderChar"/>
     <w:uiPriority w:val="99"/>
     <w:unhideWhenUsed/>
     <w:rsid w:val="00FA0A4F"/>
@@ -5173,17 +5015,17 @@
       <w:spacing w:after="0" w:line="240" w:lineRule="auto"/>
     </w:pPr>
   </w:style>
-  <w:style w:type="character" w:customStyle="1" w:styleId="Char1">
-    <w:name w:val="页眉 Char"/>
-    <w:basedOn w:val="a0"/>
-    <w:link w:val="a6"/>
+  <w:style w:type="character" w:customStyle="1" w:styleId="HeaderChar">
+    <w:name w:val="Header Char"/>
+    <w:basedOn w:val="DefaultParagraphFont"/>
+    <w:link w:val="Header"/>
     <w:uiPriority w:val="99"/>
     <w:rsid w:val="00FA0A4F"/>
   </w:style>
-  <w:style w:type="paragraph" w:styleId="a7">
+  <w:style w:type="paragraph" w:styleId="Footer">
     <w:name w:val="footer"/>
-    <w:basedOn w:val="a"/>
-    <w:link w:val="Char2"/>
+    <w:basedOn w:val="Normal"/>
+    <w:link w:val="FooterChar"/>
     <w:uiPriority w:val="99"/>
     <w:unhideWhenUsed/>
     <w:rsid w:val="00FA0A4F"/>
@@ -5195,17 +5037,17 @@
       <w:spacing w:after="0" w:line="240" w:lineRule="auto"/>
     </w:pPr>
   </w:style>
-  <w:style w:type="character" w:customStyle="1" w:styleId="Char2">
-    <w:name w:val="页脚 Char"/>
-    <w:basedOn w:val="a0"/>
-    <w:link w:val="a7"/>
+  <w:style w:type="character" w:customStyle="1" w:styleId="FooterChar">
+    <w:name w:val="Footer Char"/>
+    <w:basedOn w:val="DefaultParagraphFont"/>
+    <w:link w:val="Footer"/>
     <w:uiPriority w:val="99"/>
     <w:rsid w:val="00FA0A4F"/>
   </w:style>
-  <w:style w:type="paragraph" w:styleId="TOC">
+  <w:style w:type="paragraph" w:styleId="TOCHeading">
     <w:name w:val="TOC Heading"/>
-    <w:basedOn w:val="1"/>
-    <w:next w:val="a"/>
+    <w:basedOn w:val="Heading1"/>
+    <w:next w:val="Normal"/>
     <w:uiPriority w:val="39"/>
     <w:unhideWhenUsed/>
     <w:qFormat/>
@@ -5214,10 +5056,10 @@
       <w:outlineLvl w:val="9"/>
     </w:pPr>
   </w:style>
-  <w:style w:type="paragraph" w:styleId="20">
+  <w:style w:type="paragraph" w:styleId="TOC2">
     <w:name w:val="toc 2"/>
-    <w:basedOn w:val="a"/>
-    <w:next w:val="a"/>
+    <w:basedOn w:val="Normal"/>
+    <w:next w:val="Normal"/>
     <w:autoRedefine/>
     <w:uiPriority w:val="39"/>
     <w:unhideWhenUsed/>
@@ -5231,10 +5073,10 @@
       <w:lang w:eastAsia="en-US"/>
     </w:rPr>
   </w:style>
-  <w:style w:type="paragraph" w:styleId="10">
+  <w:style w:type="paragraph" w:styleId="TOC1">
     <w:name w:val="toc 1"/>
-    <w:basedOn w:val="a"/>
-    <w:next w:val="a"/>
+    <w:basedOn w:val="Normal"/>
+    <w:next w:val="Normal"/>
     <w:autoRedefine/>
     <w:uiPriority w:val="39"/>
     <w:unhideWhenUsed/>
@@ -5247,10 +5089,10 @@
       <w:lang w:eastAsia="en-US"/>
     </w:rPr>
   </w:style>
-  <w:style w:type="paragraph" w:styleId="30">
+  <w:style w:type="paragraph" w:styleId="TOC3">
     <w:name w:val="toc 3"/>
-    <w:basedOn w:val="a"/>
-    <w:next w:val="a"/>
+    <w:basedOn w:val="Normal"/>
+    <w:next w:val="Normal"/>
     <w:autoRedefine/>
     <w:uiPriority w:val="39"/>
     <w:unhideWhenUsed/>
@@ -5264,9 +5106,9 @@
       <w:lang w:eastAsia="en-US"/>
     </w:rPr>
   </w:style>
-  <w:style w:type="character" w:styleId="a8">
+  <w:style w:type="character" w:styleId="Hyperlink">
     <w:name w:val="Hyperlink"/>
-    <w:basedOn w:val="a0"/>
+    <w:basedOn w:val="DefaultParagraphFont"/>
     <w:uiPriority w:val="99"/>
     <w:unhideWhenUsed/>
     <w:rsid w:val="00D838F2"/>
@@ -5275,10 +5117,10 @@
       <w:u w:val="single"/>
     </w:rPr>
   </w:style>
-  <w:style w:type="character" w:customStyle="1" w:styleId="2Char">
-    <w:name w:val="标题 2 Char"/>
-    <w:basedOn w:val="a0"/>
-    <w:link w:val="2"/>
+  <w:style w:type="character" w:customStyle="1" w:styleId="Heading2Char">
+    <w:name w:val="Heading 2 Char"/>
+    <w:basedOn w:val="DefaultParagraphFont"/>
+    <w:link w:val="Heading2"/>
     <w:uiPriority w:val="9"/>
     <w:rsid w:val="00E04F19"/>
     <w:rPr>
@@ -5289,7 +5131,7 @@
   </w:style>
   <w:style w:type="paragraph" w:customStyle="1" w:styleId="Level1">
     <w:name w:val="Level1"/>
-    <w:basedOn w:val="a5"/>
+    <w:basedOn w:val="ListParagraph"/>
     <w:link w:val="Level1Char"/>
     <w:rsid w:val="00E327D4"/>
     <w:pPr>
@@ -5301,7 +5143,7 @@
   </w:style>
   <w:style w:type="paragraph" w:customStyle="1" w:styleId="L3">
     <w:name w:val="L3"/>
-    <w:basedOn w:val="a5"/>
+    <w:basedOn w:val="ListParagraph"/>
     <w:link w:val="L3Char"/>
     <w:rsid w:val="007104C2"/>
     <w:pPr>
@@ -5311,23 +5153,23 @@
       </w:numPr>
     </w:pPr>
   </w:style>
-  <w:style w:type="character" w:customStyle="1" w:styleId="Char0">
-    <w:name w:val="列出段落 Char"/>
-    <w:basedOn w:val="a0"/>
-    <w:link w:val="a5"/>
+  <w:style w:type="character" w:customStyle="1" w:styleId="ListParagraphChar">
+    <w:name w:val="List Paragraph Char"/>
+    <w:basedOn w:val="DefaultParagraphFont"/>
+    <w:link w:val="ListParagraph"/>
     <w:uiPriority w:val="34"/>
     <w:rsid w:val="00E327D4"/>
   </w:style>
   <w:style w:type="character" w:customStyle="1" w:styleId="Level1Char">
     <w:name w:val="Level1 Char"/>
-    <w:basedOn w:val="Char0"/>
+    <w:basedOn w:val="ListParagraphChar"/>
     <w:link w:val="Level1"/>
     <w:rsid w:val="00E327D4"/>
   </w:style>
-  <w:style w:type="character" w:customStyle="1" w:styleId="3Char">
-    <w:name w:val="标题 3 Char"/>
-    <w:basedOn w:val="a0"/>
-    <w:link w:val="3"/>
+  <w:style w:type="character" w:customStyle="1" w:styleId="Heading3Char">
+    <w:name w:val="Heading 3 Char"/>
+    <w:basedOn w:val="DefaultParagraphFont"/>
+    <w:link w:val="Heading3"/>
     <w:uiPriority w:val="9"/>
     <w:rsid w:val="00D353D8"/>
     <w:rPr>
@@ -5338,13 +5180,13 @@
   </w:style>
   <w:style w:type="character" w:customStyle="1" w:styleId="L3Char">
     <w:name w:val="L3 Char"/>
-    <w:basedOn w:val="Char0"/>
+    <w:basedOn w:val="ListParagraphChar"/>
     <w:link w:val="L3"/>
     <w:rsid w:val="007104C2"/>
   </w:style>
   <w:style w:type="paragraph" w:customStyle="1" w:styleId="311">
     <w:name w:val="3.1.1"/>
-    <w:basedOn w:val="a5"/>
+    <w:basedOn w:val="ListParagraph"/>
     <w:link w:val="311Char"/>
     <w:rsid w:val="007104C2"/>
     <w:pPr>
@@ -5354,10 +5196,10 @@
       </w:numPr>
     </w:pPr>
   </w:style>
-  <w:style w:type="character" w:customStyle="1" w:styleId="4Char">
-    <w:name w:val="标题 4 Char"/>
-    <w:basedOn w:val="a0"/>
-    <w:link w:val="4"/>
+  <w:style w:type="character" w:customStyle="1" w:styleId="Heading4Char">
+    <w:name w:val="Heading 4 Char"/>
+    <w:basedOn w:val="DefaultParagraphFont"/>
+    <w:link w:val="Heading4"/>
     <w:uiPriority w:val="9"/>
     <w:semiHidden/>
     <w:rsid w:val="007104C2"/>
@@ -5370,14 +5212,14 @@
   </w:style>
   <w:style w:type="character" w:customStyle="1" w:styleId="311Char">
     <w:name w:val="3.1.1 Char"/>
-    <w:basedOn w:val="Char0"/>
+    <w:basedOn w:val="ListParagraphChar"/>
     <w:link w:val="311"/>
     <w:rsid w:val="007104C2"/>
   </w:style>
-  <w:style w:type="paragraph" w:styleId="a9">
+  <w:style w:type="paragraph" w:styleId="FootnoteText">
     <w:name w:val="footnote text"/>
-    <w:basedOn w:val="a"/>
-    <w:link w:val="Char3"/>
+    <w:basedOn w:val="Normal"/>
+    <w:link w:val="FootnoteTextChar"/>
     <w:uiPriority w:val="99"/>
     <w:semiHidden/>
     <w:unhideWhenUsed/>
@@ -5390,10 +5232,10 @@
       <w:szCs w:val="20"/>
     </w:rPr>
   </w:style>
-  <w:style w:type="character" w:customStyle="1" w:styleId="Char3">
-    <w:name w:val="脚注文本 Char"/>
-    <w:basedOn w:val="a0"/>
-    <w:link w:val="a9"/>
+  <w:style w:type="character" w:customStyle="1" w:styleId="FootnoteTextChar">
+    <w:name w:val="Footnote Text Char"/>
+    <w:basedOn w:val="DefaultParagraphFont"/>
+    <w:link w:val="FootnoteText"/>
     <w:uiPriority w:val="99"/>
     <w:semiHidden/>
     <w:rsid w:val="00754907"/>
@@ -5402,9 +5244,9 @@
       <w:szCs w:val="20"/>
     </w:rPr>
   </w:style>
-  <w:style w:type="character" w:styleId="aa">
+  <w:style w:type="character" w:styleId="FootnoteReference">
     <w:name w:val="footnote reference"/>
-    <w:basedOn w:val="a0"/>
+    <w:basedOn w:val="DefaultParagraphFont"/>
     <w:uiPriority w:val="99"/>
     <w:semiHidden/>
     <w:unhideWhenUsed/>
@@ -5701,7 +5543,7 @@
 </file>
 
 <file path=customXml/itemProps2.xml><?xml version="1.0" encoding="utf-8"?>
-<ds:datastoreItem xmlns:ds="http://schemas.openxmlformats.org/officeDocument/2006/customXml" ds:itemID="{EB8329F8-BB4F-492D-9742-30B89D49C6EF}">
+<ds:datastoreItem xmlns:ds="http://schemas.openxmlformats.org/officeDocument/2006/customXml" ds:itemID="{492712F8-A720-4948-9032-72EC66940F88}">
   <ds:schemaRefs>
     <ds:schemaRef ds:uri="http://schemas.openxmlformats.org/officeDocument/2006/bibliography"/>
   </ds:schemaRefs>

</xml_diff>